<commit_message>
Change word from fully3D to iccr
</commit_message>
<xml_diff>
--- a/iccr2024_template.docx
+++ b/iccr2024_template.docx
@@ -1,6 +1,6 @@
 
 <file path=word/document.xml><?xml version="1.0" encoding="utf-8"?>
-<w:document xmlns:wpc="http://schemas.microsoft.com/office/word/2010/wordprocessingCanvas" xmlns:cx="http://schemas.microsoft.com/office/drawing/2014/chartex" xmlns:cx1="http://schemas.microsoft.com/office/drawing/2015/9/8/chartex" xmlns:mc="http://schemas.openxmlformats.org/markup-compatibility/2006" xmlns:o="urn:schemas-microsoft-com:office:office" xmlns:r="http://schemas.openxmlformats.org/officeDocument/2006/relationships" xmlns:m="http://schemas.openxmlformats.org/officeDocument/2006/math" xmlns:v="urn:schemas-microsoft-com:vml" xmlns:wp14="http://schemas.microsoft.com/office/word/2010/wordprocessingDrawing" xmlns:wp="http://schemas.openxmlformats.org/drawingml/2006/wordprocessingDrawing" xmlns:w10="urn:schemas-microsoft-com:office:word" xmlns:w="http://schemas.openxmlformats.org/wordprocessingml/2006/main" xmlns:w14="http://schemas.microsoft.com/office/word/2010/wordml" xmlns:w15="http://schemas.microsoft.com/office/word/2012/wordml" xmlns:w16se="http://schemas.microsoft.com/office/word/2015/wordml/symex" xmlns:wpg="http://schemas.microsoft.com/office/word/2010/wordprocessingGroup" xmlns:wpi="http://schemas.microsoft.com/office/word/2010/wordprocessingInk" xmlns:wne="http://schemas.microsoft.com/office/word/2006/wordml" xmlns:wps="http://schemas.microsoft.com/office/word/2010/wordprocessingShape" mc:Ignorable="w14 w15 w16se wp14">
+<w:document xmlns:wpc="http://schemas.microsoft.com/office/word/2010/wordprocessingCanvas" xmlns:cx="http://schemas.microsoft.com/office/drawing/2014/chartex" xmlns:cx1="http://schemas.microsoft.com/office/drawing/2015/9/8/chartex" xmlns:cx2="http://schemas.microsoft.com/office/drawing/2015/10/21/chartex" xmlns:cx3="http://schemas.microsoft.com/office/drawing/2016/5/9/chartex" xmlns:cx4="http://schemas.microsoft.com/office/drawing/2016/5/10/chartex" xmlns:cx5="http://schemas.microsoft.com/office/drawing/2016/5/11/chartex" xmlns:cx6="http://schemas.microsoft.com/office/drawing/2016/5/12/chartex" xmlns:cx7="http://schemas.microsoft.com/office/drawing/2016/5/13/chartex" xmlns:cx8="http://schemas.microsoft.com/office/drawing/2016/5/14/chartex" xmlns:mc="http://schemas.openxmlformats.org/markup-compatibility/2006" xmlns:aink="http://schemas.microsoft.com/office/drawing/2016/ink" xmlns:am3d="http://schemas.microsoft.com/office/drawing/2017/model3d" xmlns:o="urn:schemas-microsoft-com:office:office" xmlns:r="http://schemas.openxmlformats.org/officeDocument/2006/relationships" xmlns:m="http://schemas.openxmlformats.org/officeDocument/2006/math" xmlns:v="urn:schemas-microsoft-com:vml" xmlns:wp14="http://schemas.microsoft.com/office/word/2010/wordprocessingDrawing" xmlns:wp="http://schemas.openxmlformats.org/drawingml/2006/wordprocessingDrawing" xmlns:w10="urn:schemas-microsoft-com:office:word" xmlns:w="http://schemas.openxmlformats.org/wordprocessingml/2006/main" xmlns:w14="http://schemas.microsoft.com/office/word/2010/wordml" xmlns:w15="http://schemas.microsoft.com/office/word/2012/wordml" xmlns:w16cid="http://schemas.microsoft.com/office/word/2016/wordml/cid" xmlns:w16se="http://schemas.microsoft.com/office/word/2015/wordml/symex" xmlns:wpg="http://schemas.microsoft.com/office/word/2010/wordprocessingGroup" xmlns:wpi="http://schemas.microsoft.com/office/word/2010/wordprocessingInk" xmlns:wne="http://schemas.microsoft.com/office/word/2006/wordml" xmlns:wps="http://schemas.microsoft.com/office/word/2010/wordprocessingShape" mc:Ignorable="w14 w15 w16se w16cid wp14">
   <w:body>
     <w:p>
       <w:pPr>
@@ -31,7 +31,39 @@
           <w:sz w:val="32"/>
           <w:szCs w:val="32"/>
         </w:rPr>
-        <w:t xml:space="preserve"> Template for a Fully3D 2021 submission</w:t>
+        <w:t xml:space="preserve"> Template for a </w:t>
+      </w:r>
+      <w:r>
+        <w:rPr>
+          <w:rFonts w:eastAsia="Calibri"/>
+          <w:sz w:val="32"/>
+          <w:szCs w:val="32"/>
+        </w:rPr>
+        <w:t>ICCR</w:t>
+      </w:r>
+      <w:r>
+        <w:rPr>
+          <w:rFonts w:eastAsia="Calibri"/>
+          <w:sz w:val="32"/>
+          <w:szCs w:val="32"/>
+        </w:rPr>
+        <w:t xml:space="preserve"> 202</w:t>
+      </w:r>
+      <w:r>
+        <w:rPr>
+          <w:rFonts w:eastAsia="Calibri"/>
+          <w:sz w:val="32"/>
+          <w:szCs w:val="32"/>
+        </w:rPr>
+        <w:t>4</w:t>
+      </w:r>
+      <w:r>
+        <w:rPr>
+          <w:rFonts w:eastAsia="Calibri"/>
+          <w:sz w:val="32"/>
+          <w:szCs w:val="32"/>
+        </w:rPr>
+        <w:t xml:space="preserve"> submission</w:t>
       </w:r>
     </w:p>
     <w:p>
@@ -192,21 +224,7 @@
         <w:rPr>
           <w:rStyle w:val="AbstractChar"/>
         </w:rPr>
-        <w:t xml:space="preserve">Add your abstract here. This abstract can be slightly longer than </w:t>
-      </w:r>
-      <w:bookmarkStart w:id="0" w:name="_GoBack"/>
-      <w:r>
-        <w:rPr>
-          <w:rStyle w:val="AbstractChar"/>
-        </w:rPr>
-        <w:t xml:space="preserve">the very short 150 words abstract that you have to enter in the submission </w:t>
-      </w:r>
-      <w:bookmarkEnd w:id="0"/>
-      <w:r>
-        <w:rPr>
-          <w:rStyle w:val="AbstractChar"/>
-        </w:rPr>
-        <w:t>system and that is used for the program</w:t>
+        <w:t>Add your abstract here. This abstract can be slightly longer than the very short 150 words abstract that you have to enter in the submission system and that is used for the program</w:t>
       </w:r>
       <w:r>
         <w:t xml:space="preserve">. </w:t>
@@ -419,6 +437,7 @@
       <w:pPr>
         <w:rPr>
           <w:noProof/>
+          <w:lang w:val="fr-FR"/>
         </w:rPr>
       </w:pPr>
       <w:r>
@@ -436,36 +455,35 @@
       <w:r>
         <w:rPr>
           <w:noProof/>
+          <w:lang w:val="fr-FR"/>
         </w:rPr>
         <w:t>Nunc viverra</w:t>
       </w:r>
       <w:r>
         <w:rPr>
           <w:noProof/>
+          <w:lang w:val="fr-FR"/>
         </w:rPr>
         <w:t xml:space="preserve"> </w:t>
       </w:r>
       <w:r>
         <w:rPr>
           <w:noProof/>
-        </w:rPr>
-        <w:t xml:space="preserve">imperdiet enim. Fusce est. </w:t>
-      </w:r>
-      <w:r>
-        <w:rPr>
-          <w:noProof/>
-        </w:rPr>
-        <w:t>Vivamus a tellus.</w:t>
-      </w:r>
-      <w:r>
-        <w:rPr>
-          <w:noProof/>
+          <w:lang w:val="fr-FR"/>
+        </w:rPr>
+        <w:t>imperdiet enim. Fusce est. Vivamus a tellus.</w:t>
+      </w:r>
+      <w:r>
+        <w:rPr>
+          <w:noProof/>
+          <w:lang w:val="fr-FR"/>
         </w:rPr>
         <w:t xml:space="preserve"> </w:t>
       </w:r>
       <w:r>
         <w:rPr>
           <w:noProof/>
+          <w:lang w:val="fr-FR"/>
         </w:rPr>
         <w:t>Pellentesque habitant morbi tristique senectus et netus et malesuada fames ac turpis egestas. Proin pharetra nonummy pede. Mauris et orci.</w:t>
       </w:r>
@@ -479,8 +497,15 @@
       <w:r>
         <w:rPr>
           <w:noProof/>
-        </w:rPr>
-        <w:t>Aenean nec lorem. In porttitor. Donec laoreet nonummy augue.</w:t>
+          <w:lang w:val="fr-FR"/>
+        </w:rPr>
+        <w:t xml:space="preserve">Aenean nec lorem. </w:t>
+      </w:r>
+      <w:r>
+        <w:rPr>
+          <w:noProof/>
+        </w:rPr>
+        <w:t>In porttitor. Donec laoreet nonummy augue.</w:t>
       </w:r>
       <w:r>
         <w:rPr>
@@ -506,6 +531,7 @@
       <w:pPr>
         <w:rPr>
           <w:noProof/>
+          <w:lang w:val="fr-FR"/>
         </w:rPr>
       </w:pPr>
       <w:r>
@@ -517,22 +543,24 @@
       <w:r>
         <w:rPr>
           <w:noProof/>
-        </w:rPr>
-        <w:t xml:space="preserve">Nunc viverra imperdiet enim. Fusce est. </w:t>
-      </w:r>
-      <w:r>
-        <w:rPr>
-          <w:noProof/>
-        </w:rPr>
-        <w:t>Vivamus a tellus. Pellentesque habitant morbi tristique senectus et netus et malesuada fames ac turpis egestas. Proin pharetra nonummy pede. Mauris et orci.</w:t>
-      </w:r>
-    </w:p>
-    <w:p>
-      <w:r>
-        <w:rPr>
-          <w:noProof/>
-        </w:rPr>
-        <w:t>Aenean nec lorem. In porttitor. Donec laoreet nonummy augue. Suspendisse dui purus, scelerisque at, vulputate vitae, pretium mattis, nunc. Mauris eget neque at sem venenatis eleifend. Ut nonummy.</w:t>
+          <w:lang w:val="fr-FR"/>
+        </w:rPr>
+        <w:t>Nunc viverra imperdiet enim. Fusce est. Vivamus a tellus. Pellentesque habitant morbi tristique senectus et netus et malesuada fames ac turpis egestas. Proin pharetra nonummy pede. Mauris et orci.</w:t>
+      </w:r>
+    </w:p>
+    <w:p>
+      <w:r>
+        <w:rPr>
+          <w:noProof/>
+          <w:lang w:val="fr-FR"/>
+        </w:rPr>
+        <w:t xml:space="preserve">Aenean nec lorem. </w:t>
+      </w:r>
+      <w:r>
+        <w:rPr>
+          <w:noProof/>
+        </w:rPr>
+        <w:t>In porttitor. Donec laoreet nonummy augue. Suspendisse dui purus, scelerisque at, vulputate vitae, pretium mattis, nunc. Mauris eget neque at sem venenatis eleifend. Ut nonummy.</w:t>
       </w:r>
     </w:p>
     <w:p/>
@@ -540,6 +568,7 @@
       <w:pPr>
         <w:rPr>
           <w:noProof/>
+          <w:lang w:val="fr-FR"/>
         </w:rPr>
       </w:pPr>
       <w:r>
@@ -552,27 +581,37 @@
         <w:rPr>
           <w:noProof/>
         </w:rPr>
-        <w:t xml:space="preserve">sed pulvinar ultricies, purus lectus malesuada libero, sit amet commodo magna eros quis urna. </w:t>
-      </w:r>
-      <w:r>
-        <w:rPr>
-          <w:noProof/>
-        </w:rPr>
-        <w:t xml:space="preserve">Nunc viverra imperdiet enim. Fusce est. </w:t>
-      </w:r>
-      <w:r>
-        <w:rPr>
-          <w:noProof/>
-        </w:rPr>
-        <w:t>Vivamus a tellus. Pellentesque habitant morbi tristique senectus et netus et malesuada fames ac turpis egestas. Proin pharetra nonummy pede. Mauris et orci.</w:t>
-      </w:r>
-    </w:p>
-    <w:p>
-      <w:r>
-        <w:rPr>
-          <w:noProof/>
-        </w:rPr>
-        <w:t>Aenean nec lorem. In porttitor. Donec laoreet nonummy augue. Suspendisse dui purus, scelerisque at, vulputate vitae, pretium mattis, nunc. Mauris eget neque at sem venenatis eleifend. Ut nonummy.</w:t>
+        <w:t>sed pulvinar ultricies, purus lectus malesuada libero, sit amet com</w:t>
+      </w:r>
+      <w:bookmarkStart w:id="0" w:name="_GoBack"/>
+      <w:bookmarkEnd w:id="0"/>
+      <w:r>
+        <w:rPr>
+          <w:noProof/>
+        </w:rPr>
+        <w:t xml:space="preserve">modo magna eros quis urna. </w:t>
+      </w:r>
+      <w:r>
+        <w:rPr>
+          <w:noProof/>
+          <w:lang w:val="fr-FR"/>
+        </w:rPr>
+        <w:t>Nunc viverra imperdiet enim. Fusce est. Vivamus a tellus. Pellentesque habitant morbi tristique senectus et netus et malesuada fames ac turpis egestas. Proin pharetra nonummy pede. Mauris et orci.</w:t>
+      </w:r>
+    </w:p>
+    <w:p>
+      <w:r>
+        <w:rPr>
+          <w:noProof/>
+          <w:lang w:val="fr-FR"/>
+        </w:rPr>
+        <w:t xml:space="preserve">Aenean nec lorem. </w:t>
+      </w:r>
+      <w:r>
+        <w:rPr>
+          <w:noProof/>
+        </w:rPr>
+        <w:t>In porttitor. Donec laoreet nonummy augue. Suspendisse dui purus, scelerisque at, vulputate vitae, pretium mattis, nunc. Mauris eget neque at sem venenatis eleifend. Ut nonummy.</w:t>
       </w:r>
     </w:p>
     <w:p/>
@@ -580,6 +619,7 @@
       <w:pPr>
         <w:rPr>
           <w:noProof/>
+          <w:lang w:val="fr-FR"/>
         </w:rPr>
       </w:pPr>
       <w:r>
@@ -591,22 +631,24 @@
       <w:r>
         <w:rPr>
           <w:noProof/>
-        </w:rPr>
-        <w:t xml:space="preserve">Nunc viverra imperdiet enim. Fusce est. </w:t>
-      </w:r>
-      <w:r>
-        <w:rPr>
-          <w:noProof/>
-        </w:rPr>
-        <w:t>Vivamus a tellus. Pellentesque habitant morbi tristique senectus et netus et malesuada fames ac turpis egestas. Proin pharetra nonummy pede. Mauris et orci.</w:t>
-      </w:r>
-    </w:p>
-    <w:p>
-      <w:r>
-        <w:rPr>
-          <w:noProof/>
-        </w:rPr>
-        <w:t>Aenean nec lorem. In porttitor. Donec laoreet nonummy augue. Suspendisse dui purus, scelerisque at, vulputate vitae, pretium mattis, nunc. Mauris eget neque at sem venenatis eleifend. Ut nonummy.</w:t>
+          <w:lang w:val="fr-FR"/>
+        </w:rPr>
+        <w:t>Nunc viverra imperdiet enim. Fusce est. Vivamus a tellus. Pellentesque habitant morbi tristique senectus et netus et malesuada fames ac turpis egestas. Proin pharetra nonummy pede. Mauris et orci.</w:t>
+      </w:r>
+    </w:p>
+    <w:p>
+      <w:r>
+        <w:rPr>
+          <w:noProof/>
+          <w:lang w:val="fr-FR"/>
+        </w:rPr>
+        <w:t xml:space="preserve">Aenean nec lorem. </w:t>
+      </w:r>
+      <w:r>
+        <w:rPr>
+          <w:noProof/>
+        </w:rPr>
+        <w:t>In porttitor. Donec laoreet nonummy augue. Suspendisse dui purus, scelerisque at, vulputate vitae, pretium mattis, nunc. Mauris eget neque at sem venenatis eleifend. Ut nonummy.</w:t>
       </w:r>
     </w:p>
     <w:p/>
@@ -623,6 +665,7 @@
       <w:pPr>
         <w:rPr>
           <w:noProof/>
+          <w:lang w:val="fr-FR"/>
         </w:rPr>
       </w:pPr>
       <w:r>
@@ -634,22 +677,24 @@
       <w:r>
         <w:rPr>
           <w:noProof/>
-        </w:rPr>
-        <w:t xml:space="preserve">Nunc viverra imperdiet enim. Fusce est. </w:t>
-      </w:r>
-      <w:r>
-        <w:rPr>
-          <w:noProof/>
-        </w:rPr>
-        <w:t>Vivamus a tellus. Pellentesque habitant morbi tristique senectus et netus et malesuada fames ac turpis egestas. Proin pharetra nonummy pede. Mauris et orci.</w:t>
-      </w:r>
-    </w:p>
-    <w:p>
-      <w:r>
-        <w:rPr>
-          <w:noProof/>
-        </w:rPr>
-        <w:t>Aenean nec lorem. In porttitor. Donec laoreet nonummy augue. Suspendisse dui purus, scelerisque at, vulputate vitae, pretium mattis, nunc. Mauris eget neque at sem venenatis eleifend. Ut nonummy.</w:t>
+          <w:lang w:val="fr-FR"/>
+        </w:rPr>
+        <w:t>Nunc viverra imperdiet enim. Fusce est. Vivamus a tellus. Pellentesque habitant morbi tristique senectus et netus et malesuada fames ac turpis egestas. Proin pharetra nonummy pede. Mauris et orci.</w:t>
+      </w:r>
+    </w:p>
+    <w:p>
+      <w:r>
+        <w:rPr>
+          <w:noProof/>
+          <w:lang w:val="fr-FR"/>
+        </w:rPr>
+        <w:t xml:space="preserve">Aenean nec lorem. </w:t>
+      </w:r>
+      <w:r>
+        <w:rPr>
+          <w:noProof/>
+        </w:rPr>
+        <w:t>In porttitor. Donec laoreet nonummy augue. Suspendisse dui purus, scelerisque at, vulputate vitae, pretium mattis, nunc. Mauris eget neque at sem venenatis eleifend. Ut nonummy.</w:t>
       </w:r>
     </w:p>
     <w:p/>
@@ -657,6 +702,7 @@
       <w:pPr>
         <w:rPr>
           <w:noProof/>
+          <w:lang w:val="fr-FR"/>
         </w:rPr>
       </w:pPr>
       <w:r>
@@ -668,23 +714,25 @@
       <w:r>
         <w:rPr>
           <w:noProof/>
-        </w:rPr>
-        <w:t xml:space="preserve">Nunc viverra imperdiet enim. Fusce est. </w:t>
-      </w:r>
-      <w:r>
-        <w:rPr>
-          <w:noProof/>
-        </w:rPr>
-        <w:t>Vivamus a tellus. Pellentesque habitant morbi tristique senectus et netus et malesuada fames ac turpis egestas. Proin pharetra nonummy pede. Mauris et orci.</w:t>
-      </w:r>
-    </w:p>
-    <w:p>
-      <w:r>
-        <w:rPr>
-          <w:noProof/>
+          <w:lang w:val="fr-FR"/>
+        </w:rPr>
+        <w:t>Nunc viverra imperdiet enim. Fusce est. Vivamus a tellus. Pellentesque habitant morbi tristique senectus et netus et malesuada fames ac turpis egestas. Proin pharetra nonummy pede. Mauris et orci.</w:t>
+      </w:r>
+    </w:p>
+    <w:p>
+      <w:r>
+        <w:rPr>
+          <w:noProof/>
+          <w:lang w:val="fr-FR"/>
         </w:rPr>
         <w:lastRenderedPageBreak/>
-        <w:t>Aenean nec lorem. In porttitor. Donec laoreet nonummy augue. Suspendisse dui purus, scelerisque at, vulputate vitae, pretium mattis, nunc. Mauris eget neque at sem venenatis eleifend. Ut nonummy.</w:t>
+        <w:t xml:space="preserve">Aenean nec lorem. </w:t>
+      </w:r>
+      <w:r>
+        <w:rPr>
+          <w:noProof/>
+        </w:rPr>
+        <w:t>In porttitor. Donec laoreet nonummy augue. Suspendisse dui purus, scelerisque at, vulputate vitae, pretium mattis, nunc. Mauris eget neque at sem venenatis eleifend. Ut nonummy.</w:t>
       </w:r>
     </w:p>
     <w:p/>
@@ -692,6 +740,7 @@
       <w:pPr>
         <w:rPr>
           <w:noProof/>
+          <w:lang w:val="fr-FR"/>
         </w:rPr>
       </w:pPr>
       <w:r>
@@ -703,22 +752,24 @@
       <w:r>
         <w:rPr>
           <w:noProof/>
-        </w:rPr>
-        <w:t xml:space="preserve">Nunc viverra imperdiet enim. Fusce est. </w:t>
-      </w:r>
-      <w:r>
-        <w:rPr>
-          <w:noProof/>
-        </w:rPr>
-        <w:t>Vivamus a tellus. Pellentesque habitant morbi tristique senectus et netus et malesuada fames ac turpis egestas. Proin pharetra nonummy pede. Mauris et orci.</w:t>
-      </w:r>
-    </w:p>
-    <w:p>
-      <w:r>
-        <w:rPr>
-          <w:noProof/>
-        </w:rPr>
-        <w:t>Aenean nec lorem. In porttitor. Donec laoreet nonummy augue. Suspendisse dui purus, scelerisque at, vulputate vitae, pretium mattis, nunc. Mauris eget neque at sem venenatis eleifend. Ut nonummy.</w:t>
+          <w:lang w:val="fr-FR"/>
+        </w:rPr>
+        <w:t>Nunc viverra imperdiet enim. Fusce est. Vivamus a tellus. Pellentesque habitant morbi tristique senectus et netus et malesuada fames ac turpis egestas. Proin pharetra nonummy pede. Mauris et orci.</w:t>
+      </w:r>
+    </w:p>
+    <w:p>
+      <w:r>
+        <w:rPr>
+          <w:noProof/>
+          <w:lang w:val="fr-FR"/>
+        </w:rPr>
+        <w:t xml:space="preserve">Aenean nec lorem. </w:t>
+      </w:r>
+      <w:r>
+        <w:rPr>
+          <w:noProof/>
+        </w:rPr>
+        <w:t>In porttitor. Donec laoreet nonummy augue. Suspendisse dui purus, scelerisque at, vulputate vitae, pretium mattis, nunc. Mauris eget neque at sem venenatis eleifend. Ut nonummy.</w:t>
       </w:r>
     </w:p>
     <w:p/>
@@ -735,6 +786,7 @@
       <w:pPr>
         <w:rPr>
           <w:noProof/>
+          <w:lang w:val="fr-FR"/>
         </w:rPr>
       </w:pPr>
       <w:r>
@@ -746,40 +798,43 @@
       <w:r>
         <w:rPr>
           <w:noProof/>
-        </w:rPr>
-        <w:t xml:space="preserve">Nunc viverra imperdiet enim. Fusce est. </w:t>
-      </w:r>
-      <w:r>
-        <w:rPr>
-          <w:noProof/>
-        </w:rPr>
-        <w:t>Vivamus a tellus. Pellentesque habitant morbi tristique senectus et netus et malesuada fames ac turpis egestas. Proin pharetra nonummy pede. Mauris et orci.</w:t>
-      </w:r>
-    </w:p>
-    <w:p>
-      <w:pPr>
-        <w:rPr>
-          <w:noProof/>
-        </w:rPr>
-      </w:pPr>
-      <w:r>
-        <w:rPr>
-          <w:noProof/>
-        </w:rPr>
-        <w:t>Aenean nec lorem. In porttitor. Donec laoreet nonummy augue. Suspendisse dui purus, scelerisque at, vulputate vitae, pretium mattis, nunc. Mauris eget neque at sem venenatis eleifend. Ut nonummy.</w:t>
-      </w:r>
-    </w:p>
-    <w:p>
-      <w:pPr>
-        <w:rPr>
-          <w:noProof/>
-        </w:rPr>
-      </w:pPr>
-    </w:p>
-    <w:p>
-      <w:pPr>
-        <w:rPr>
-          <w:noProof/>
+          <w:lang w:val="fr-FR"/>
+        </w:rPr>
+        <w:t>Nunc viverra imperdiet enim. Fusce est. Vivamus a tellus. Pellentesque habitant morbi tristique senectus et netus et malesuada fames ac turpis egestas. Proin pharetra nonummy pede. Mauris et orci.</w:t>
+      </w:r>
+    </w:p>
+    <w:p>
+      <w:pPr>
+        <w:rPr>
+          <w:noProof/>
+        </w:rPr>
+      </w:pPr>
+      <w:r>
+        <w:rPr>
+          <w:noProof/>
+          <w:lang w:val="fr-FR"/>
+        </w:rPr>
+        <w:t xml:space="preserve">Aenean nec lorem. </w:t>
+      </w:r>
+      <w:r>
+        <w:rPr>
+          <w:noProof/>
+        </w:rPr>
+        <w:t>In porttitor. Donec laoreet nonummy augue. Suspendisse dui purus, scelerisque at, vulputate vitae, pretium mattis, nunc. Mauris eget neque at sem venenatis eleifend. Ut nonummy.</w:t>
+      </w:r>
+    </w:p>
+    <w:p>
+      <w:pPr>
+        <w:rPr>
+          <w:noProof/>
+        </w:rPr>
+      </w:pPr>
+    </w:p>
+    <w:p>
+      <w:pPr>
+        <w:rPr>
+          <w:noProof/>
+          <w:lang w:val="fr-FR"/>
         </w:rPr>
       </w:pPr>
       <w:r>
@@ -791,35 +846,38 @@
       <w:r>
         <w:rPr>
           <w:noProof/>
-        </w:rPr>
-        <w:t xml:space="preserve">Nunc viverra imperdiet enim. Fusce est. </w:t>
-      </w:r>
-      <w:r>
-        <w:rPr>
-          <w:noProof/>
-        </w:rPr>
-        <w:t>Vivamus a tellus. Pellentesque habitant morbi tristique senectus et netus et malesuada fames ac turpis egestas. Proin pharetra nonummy pede. Mauris et orci.</w:t>
-      </w:r>
-    </w:p>
-    <w:p>
-      <w:r>
-        <w:rPr>
-          <w:noProof/>
-        </w:rPr>
-        <w:t>Aenean nec lorem. In porttitor. Donec laoreet nonummy augue. Suspendisse dui purus, scelerisque at, vulputate vitae, pretium mattis, nunc. Mauris eget neque at sem venenatis eleifend. Ut nonummy.</w:t>
-      </w:r>
-    </w:p>
-    <w:p>
-      <w:pPr>
-        <w:rPr>
-          <w:noProof/>
-        </w:rPr>
-      </w:pPr>
-    </w:p>
-    <w:p>
-      <w:pPr>
-        <w:rPr>
-          <w:noProof/>
+          <w:lang w:val="fr-FR"/>
+        </w:rPr>
+        <w:t>Nunc viverra imperdiet enim. Fusce est. Vivamus a tellus. Pellentesque habitant morbi tristique senectus et netus et malesuada fames ac turpis egestas. Proin pharetra nonummy pede. Mauris et orci.</w:t>
+      </w:r>
+    </w:p>
+    <w:p>
+      <w:r>
+        <w:rPr>
+          <w:noProof/>
+          <w:lang w:val="fr-FR"/>
+        </w:rPr>
+        <w:t xml:space="preserve">Aenean nec lorem. </w:t>
+      </w:r>
+      <w:r>
+        <w:rPr>
+          <w:noProof/>
+        </w:rPr>
+        <w:t>In porttitor. Donec laoreet nonummy augue. Suspendisse dui purus, scelerisque at, vulputate vitae, pretium mattis, nunc. Mauris eget neque at sem venenatis eleifend. Ut nonummy.</w:t>
+      </w:r>
+    </w:p>
+    <w:p>
+      <w:pPr>
+        <w:rPr>
+          <w:noProof/>
+        </w:rPr>
+      </w:pPr>
+    </w:p>
+    <w:p>
+      <w:pPr>
+        <w:rPr>
+          <w:noProof/>
+          <w:lang w:val="fr-FR"/>
         </w:rPr>
       </w:pPr>
       <w:r>
@@ -831,22 +889,24 @@
       <w:r>
         <w:rPr>
           <w:noProof/>
-        </w:rPr>
-        <w:t xml:space="preserve">Nunc viverra imperdiet enim. Fusce est. </w:t>
-      </w:r>
-      <w:r>
-        <w:rPr>
-          <w:noProof/>
-        </w:rPr>
-        <w:t>Vivamus a tellus. Pellentesque habitant morbi tristique senectus et netus et malesuada fames ac turpis egestas. Proin pharetra nonummy pede. Mauris et orci.</w:t>
-      </w:r>
-    </w:p>
-    <w:p>
-      <w:r>
-        <w:rPr>
-          <w:noProof/>
-        </w:rPr>
-        <w:t>Aenean nec lorem. In porttitor. Donec laoreet nonummy augue. Suspendisse dui purus, scelerisque at, vulputate vitae, pretium mattis, nunc. Mauris eget neque at sem venenatis eleifend. Ut nonummy.</w:t>
+          <w:lang w:val="fr-FR"/>
+        </w:rPr>
+        <w:t>Nunc viverra imperdiet enim. Fusce est. Vivamus a tellus. Pellentesque habitant morbi tristique senectus et netus et malesuada fames ac turpis egestas. Proin pharetra nonummy pede. Mauris et orci.</w:t>
+      </w:r>
+    </w:p>
+    <w:p>
+      <w:r>
+        <w:rPr>
+          <w:noProof/>
+          <w:lang w:val="fr-FR"/>
+        </w:rPr>
+        <w:t xml:space="preserve">Aenean nec lorem. </w:t>
+      </w:r>
+      <w:r>
+        <w:rPr>
+          <w:noProof/>
+        </w:rPr>
+        <w:t>In porttitor. Donec laoreet nonummy augue. Suspendisse dui purus, scelerisque at, vulputate vitae, pretium mattis, nunc. Mauris eget neque at sem venenatis eleifend. Ut nonummy.</w:t>
       </w:r>
     </w:p>
     <w:p>
@@ -881,6 +941,7 @@
       <w:pPr>
         <w:rPr>
           <w:noProof/>
+          <w:lang w:val="fr-FR"/>
         </w:rPr>
       </w:pPr>
       <w:r>
@@ -892,27 +953,29 @@
       <w:r>
         <w:rPr>
           <w:noProof/>
-        </w:rPr>
-        <w:t xml:space="preserve">Nunc viverra imperdiet enim. Fusce est. </w:t>
-      </w:r>
-      <w:r>
-        <w:rPr>
-          <w:noProof/>
-        </w:rPr>
-        <w:t>Vivamus a tellus. Pellentesque habitant morbi tristique senectus et netus et malesuada fames ac turpis egestas. Proin pharetra nonummy pede. Mauris et orci.</w:t>
-      </w:r>
-    </w:p>
-    <w:p>
-      <w:pPr>
-        <w:rPr>
-          <w:noProof/>
-        </w:rPr>
-      </w:pPr>
-      <w:r>
-        <w:rPr>
-          <w:noProof/>
-        </w:rPr>
-        <w:t>Aenean nec lorem. In porttitor. Donec laoreet nonummy augue. Suspendisse dui purus, scelerisque at, vulputate vitae, pretium mattis, nunc. Mauris eget neque at sem venenatis eleifend. Ut nonummy.</w:t>
+          <w:lang w:val="fr-FR"/>
+        </w:rPr>
+        <w:t>Nunc viverra imperdiet enim. Fusce est. Vivamus a tellus. Pellentesque habitant morbi tristique senectus et netus et malesuada fames ac turpis egestas. Proin pharetra nonummy pede. Mauris et orci.</w:t>
+      </w:r>
+    </w:p>
+    <w:p>
+      <w:pPr>
+        <w:rPr>
+          <w:noProof/>
+        </w:rPr>
+      </w:pPr>
+      <w:r>
+        <w:rPr>
+          <w:noProof/>
+          <w:lang w:val="fr-FR"/>
+        </w:rPr>
+        <w:t xml:space="preserve">Aenean nec lorem. </w:t>
+      </w:r>
+      <w:r>
+        <w:rPr>
+          <w:noProof/>
+        </w:rPr>
+        <w:t>In porttitor. Donec laoreet nonummy augue. Suspendisse dui purus, scelerisque at, vulputate vitae, pretium mattis, nunc. Mauris eget neque at sem venenatis eleifend. Ut nonummy.</w:t>
       </w:r>
     </w:p>
     <w:p>
@@ -965,38 +1028,85 @@
         <w:pStyle w:val="Abstract"/>
       </w:pPr>
       <w:r>
-        <w:t>[1] P. Liu, H. Zhang, K. Zhang, et al. “Multi-level wavelet-CNN for image restoration”. IEEE Computer Society Conference on Computer Vision and Pattern Recognition Workshops (2018), pp. 886–895.</w:t>
+        <w:rPr>
+          <w:lang w:val="fr-FR"/>
+        </w:rPr>
+        <w:t xml:space="preserve">[1] P. Liu, H. Zhang, K. Zhang, et al. </w:t>
+      </w:r>
+      <w:r>
+        <w:t>“Multi-level wavelet-CNN for image restoration”. IEEE Computer Society Conference on Computer Vision and Pattern Recognition Workshops (2018), pp. 886–895.</w:t>
       </w:r>
     </w:p>
     <w:p>
       <w:pPr>
         <w:pStyle w:val="Abstract"/>
-      </w:pPr>
-      <w:r>
+        <w:rPr>
+          <w:lang w:val="fr-FR"/>
+        </w:rPr>
+      </w:pPr>
+      <w:r>
+        <w:rPr>
+          <w:lang w:val="fr-FR"/>
+        </w:rPr>
         <w:t>DOI: 10.1109/CVPRW.2018.00121.</w:t>
       </w:r>
     </w:p>
     <w:p>
       <w:pPr>
         <w:pStyle w:val="Abstract"/>
+        <w:rPr>
+          <w:lang w:val="fr-FR"/>
+        </w:rPr>
       </w:pPr>
     </w:p>
     <w:p>
       <w:pPr>
         <w:pStyle w:val="Abstract"/>
-      </w:pPr>
-      <w:r>
-        <w:t xml:space="preserve">[2] K. Baete, J. Nuyts, K. V. Laere, et al. “Evaluation of anatomy based reconstruction for partial volume correction in brain FDGPET”. </w:t>
+        <w:rPr>
+          <w:lang w:val="fr-FR"/>
+        </w:rPr>
+      </w:pPr>
+      <w:r>
+        <w:rPr>
+          <w:lang w:val="fr-FR"/>
+        </w:rPr>
+        <w:t xml:space="preserve">[2] K. Baete, J. Nuyts, K. V. </w:t>
       </w:r>
       <w:proofErr w:type="spellStart"/>
       <w:r>
+        <w:rPr>
+          <w:lang w:val="fr-FR"/>
+        </w:rPr>
+        <w:t>Laere</w:t>
+      </w:r>
+      <w:proofErr w:type="spellEnd"/>
+      <w:r>
+        <w:rPr>
+          <w:lang w:val="fr-FR"/>
+        </w:rPr>
+        <w:t xml:space="preserve">, et al. </w:t>
+      </w:r>
+      <w:r>
+        <w:t xml:space="preserve">“Evaluation of anatomy based reconstruction for partial volume correction in brain FDGPET”. </w:t>
+      </w:r>
+      <w:proofErr w:type="spellStart"/>
+      <w:r>
+        <w:rPr>
+          <w:lang w:val="fr-FR"/>
+        </w:rPr>
         <w:t>NeuroImage</w:t>
       </w:r>
       <w:proofErr w:type="spellEnd"/>
       <w:r>
+        <w:rPr>
+          <w:lang w:val="fr-FR"/>
+        </w:rPr>
         <w:t xml:space="preserve"> 23.1 (2004), pp. 305–317. </w:t>
       </w:r>
       <w:r>
+        <w:rPr>
+          <w:lang w:val="fr-FR"/>
+        </w:rPr>
         <w:br/>
         <w:t>DOI: 10.1016/j.neuroimage.2004.04.041.</w:t>
       </w:r>
@@ -1004,6 +1114,9 @@
     <w:p>
       <w:pPr>
         <w:pStyle w:val="Abstract"/>
+        <w:rPr>
+          <w:lang w:val="fr-FR"/>
+        </w:rPr>
       </w:pPr>
     </w:p>
     <w:p>
@@ -1011,23 +1124,41 @@
         <w:pStyle w:val="Abstract"/>
       </w:pPr>
       <w:r>
+        <w:rPr>
+          <w:lang w:val="fr-FR"/>
+        </w:rPr>
         <w:t xml:space="preserve">[3] K. </w:t>
       </w:r>
       <w:proofErr w:type="spellStart"/>
       <w:r>
+        <w:rPr>
+          <w:lang w:val="fr-FR"/>
+        </w:rPr>
         <w:t>Vunckx</w:t>
       </w:r>
       <w:proofErr w:type="spellEnd"/>
       <w:r>
+        <w:rPr>
+          <w:lang w:val="fr-FR"/>
+        </w:rPr>
         <w:t xml:space="preserve">, A. </w:t>
       </w:r>
       <w:proofErr w:type="spellStart"/>
       <w:r>
+        <w:rPr>
+          <w:lang w:val="fr-FR"/>
+        </w:rPr>
         <w:t>Atre</w:t>
       </w:r>
       <w:proofErr w:type="spellEnd"/>
       <w:r>
-        <w:t xml:space="preserve">, K. Baete, et al. “Evaluation of three </w:t>
+        <w:rPr>
+          <w:lang w:val="fr-FR"/>
+        </w:rPr>
+        <w:t xml:space="preserve">, K. Baete, et al. </w:t>
+      </w:r>
+      <w:r>
+        <w:t xml:space="preserve">“Evaluation of three </w:t>
       </w:r>
       <w:proofErr w:type="spellStart"/>
       <w:r>
@@ -1083,7 +1214,7 @@
 </file>
 
 <file path=word/endnotes.xml><?xml version="1.0" encoding="utf-8"?>
-<w:endnotes xmlns:wpc="http://schemas.microsoft.com/office/word/2010/wordprocessingCanvas" xmlns:cx="http://schemas.microsoft.com/office/drawing/2014/chartex" xmlns:cx1="http://schemas.microsoft.com/office/drawing/2015/9/8/chartex" xmlns:mc="http://schemas.openxmlformats.org/markup-compatibility/2006" xmlns:o="urn:schemas-microsoft-com:office:office" xmlns:r="http://schemas.openxmlformats.org/officeDocument/2006/relationships" xmlns:m="http://schemas.openxmlformats.org/officeDocument/2006/math" xmlns:v="urn:schemas-microsoft-com:vml" xmlns:wp14="http://schemas.microsoft.com/office/word/2010/wordprocessingDrawing" xmlns:wp="http://schemas.openxmlformats.org/drawingml/2006/wordprocessingDrawing" xmlns:w10="urn:schemas-microsoft-com:office:word" xmlns:w="http://schemas.openxmlformats.org/wordprocessingml/2006/main" xmlns:w14="http://schemas.microsoft.com/office/word/2010/wordml" xmlns:w15="http://schemas.microsoft.com/office/word/2012/wordml" xmlns:w16se="http://schemas.microsoft.com/office/word/2015/wordml/symex" xmlns:wpg="http://schemas.microsoft.com/office/word/2010/wordprocessingGroup" xmlns:wpi="http://schemas.microsoft.com/office/word/2010/wordprocessingInk" xmlns:wne="http://schemas.microsoft.com/office/word/2006/wordml" xmlns:wps="http://schemas.microsoft.com/office/word/2010/wordprocessingShape" mc:Ignorable="w14 w15 w16se wp14">
+<w:endnotes xmlns:wpc="http://schemas.microsoft.com/office/word/2010/wordprocessingCanvas" xmlns:cx="http://schemas.microsoft.com/office/drawing/2014/chartex" xmlns:cx1="http://schemas.microsoft.com/office/drawing/2015/9/8/chartex" xmlns:cx2="http://schemas.microsoft.com/office/drawing/2015/10/21/chartex" xmlns:cx3="http://schemas.microsoft.com/office/drawing/2016/5/9/chartex" xmlns:cx4="http://schemas.microsoft.com/office/drawing/2016/5/10/chartex" xmlns:cx5="http://schemas.microsoft.com/office/drawing/2016/5/11/chartex" xmlns:cx6="http://schemas.microsoft.com/office/drawing/2016/5/12/chartex" xmlns:cx7="http://schemas.microsoft.com/office/drawing/2016/5/13/chartex" xmlns:cx8="http://schemas.microsoft.com/office/drawing/2016/5/14/chartex" xmlns:mc="http://schemas.openxmlformats.org/markup-compatibility/2006" xmlns:aink="http://schemas.microsoft.com/office/drawing/2016/ink" xmlns:am3d="http://schemas.microsoft.com/office/drawing/2017/model3d" xmlns:o="urn:schemas-microsoft-com:office:office" xmlns:r="http://schemas.openxmlformats.org/officeDocument/2006/relationships" xmlns:m="http://schemas.openxmlformats.org/officeDocument/2006/math" xmlns:v="urn:schemas-microsoft-com:vml" xmlns:wp14="http://schemas.microsoft.com/office/word/2010/wordprocessingDrawing" xmlns:wp="http://schemas.openxmlformats.org/drawingml/2006/wordprocessingDrawing" xmlns:w10="urn:schemas-microsoft-com:office:word" xmlns:w="http://schemas.openxmlformats.org/wordprocessingml/2006/main" xmlns:w14="http://schemas.microsoft.com/office/word/2010/wordml" xmlns:w15="http://schemas.microsoft.com/office/word/2012/wordml" xmlns:w16cid="http://schemas.microsoft.com/office/word/2016/wordml/cid" xmlns:w16se="http://schemas.microsoft.com/office/word/2015/wordml/symex" xmlns:wpg="http://schemas.microsoft.com/office/word/2010/wordprocessingGroup" xmlns:wpi="http://schemas.microsoft.com/office/word/2010/wordprocessingInk" xmlns:wne="http://schemas.microsoft.com/office/word/2006/wordml" xmlns:wps="http://schemas.microsoft.com/office/word/2010/wordprocessingShape" mc:Ignorable="w14 w15 w16se w16cid wp14">
   <w:endnote w:type="separator" w:id="-1">
     <w:p>
       <w:pPr>
@@ -1108,7 +1239,7 @@
 </file>
 
 <file path=word/footnotes.xml><?xml version="1.0" encoding="utf-8"?>
-<w:footnotes xmlns:wpc="http://schemas.microsoft.com/office/word/2010/wordprocessingCanvas" xmlns:cx="http://schemas.microsoft.com/office/drawing/2014/chartex" xmlns:cx1="http://schemas.microsoft.com/office/drawing/2015/9/8/chartex" xmlns:mc="http://schemas.openxmlformats.org/markup-compatibility/2006" xmlns:o="urn:schemas-microsoft-com:office:office" xmlns:r="http://schemas.openxmlformats.org/officeDocument/2006/relationships" xmlns:m="http://schemas.openxmlformats.org/officeDocument/2006/math" xmlns:v="urn:schemas-microsoft-com:vml" xmlns:wp14="http://schemas.microsoft.com/office/word/2010/wordprocessingDrawing" xmlns:wp="http://schemas.openxmlformats.org/drawingml/2006/wordprocessingDrawing" xmlns:w10="urn:schemas-microsoft-com:office:word" xmlns:w="http://schemas.openxmlformats.org/wordprocessingml/2006/main" xmlns:w14="http://schemas.microsoft.com/office/word/2010/wordml" xmlns:w15="http://schemas.microsoft.com/office/word/2012/wordml" xmlns:w16se="http://schemas.microsoft.com/office/word/2015/wordml/symex" xmlns:wpg="http://schemas.microsoft.com/office/word/2010/wordprocessingGroup" xmlns:wpi="http://schemas.microsoft.com/office/word/2010/wordprocessingInk" xmlns:wne="http://schemas.microsoft.com/office/word/2006/wordml" xmlns:wps="http://schemas.microsoft.com/office/word/2010/wordprocessingShape" mc:Ignorable="w14 w15 w16se wp14">
+<w:footnotes xmlns:wpc="http://schemas.microsoft.com/office/word/2010/wordprocessingCanvas" xmlns:cx="http://schemas.microsoft.com/office/drawing/2014/chartex" xmlns:cx1="http://schemas.microsoft.com/office/drawing/2015/9/8/chartex" xmlns:cx2="http://schemas.microsoft.com/office/drawing/2015/10/21/chartex" xmlns:cx3="http://schemas.microsoft.com/office/drawing/2016/5/9/chartex" xmlns:cx4="http://schemas.microsoft.com/office/drawing/2016/5/10/chartex" xmlns:cx5="http://schemas.microsoft.com/office/drawing/2016/5/11/chartex" xmlns:cx6="http://schemas.microsoft.com/office/drawing/2016/5/12/chartex" xmlns:cx7="http://schemas.microsoft.com/office/drawing/2016/5/13/chartex" xmlns:cx8="http://schemas.microsoft.com/office/drawing/2016/5/14/chartex" xmlns:mc="http://schemas.openxmlformats.org/markup-compatibility/2006" xmlns:aink="http://schemas.microsoft.com/office/drawing/2016/ink" xmlns:am3d="http://schemas.microsoft.com/office/drawing/2017/model3d" xmlns:o="urn:schemas-microsoft-com:office:office" xmlns:r="http://schemas.openxmlformats.org/officeDocument/2006/relationships" xmlns:m="http://schemas.openxmlformats.org/officeDocument/2006/math" xmlns:v="urn:schemas-microsoft-com:vml" xmlns:wp14="http://schemas.microsoft.com/office/word/2010/wordprocessingDrawing" xmlns:wp="http://schemas.openxmlformats.org/drawingml/2006/wordprocessingDrawing" xmlns:w10="urn:schemas-microsoft-com:office:word" xmlns:w="http://schemas.openxmlformats.org/wordprocessingml/2006/main" xmlns:w14="http://schemas.microsoft.com/office/word/2010/wordml" xmlns:w15="http://schemas.microsoft.com/office/word/2012/wordml" xmlns:w16cid="http://schemas.microsoft.com/office/word/2016/wordml/cid" xmlns:w16se="http://schemas.microsoft.com/office/word/2015/wordml/symex" xmlns:wpg="http://schemas.microsoft.com/office/word/2010/wordprocessingGroup" xmlns:wpi="http://schemas.microsoft.com/office/word/2010/wordprocessingInk" xmlns:wne="http://schemas.microsoft.com/office/word/2006/wordml" xmlns:wps="http://schemas.microsoft.com/office/word/2010/wordprocessingShape" mc:Ignorable="w14 w15 w16se w16cid wp14">
   <w:footnote w:type="separator" w:id="-1">
     <w:p>
       <w:pPr>
@@ -1133,7 +1264,7 @@
 </file>
 
 <file path=word/header1.xml><?xml version="1.0" encoding="utf-8"?>
-<w:hdr xmlns:wpc="http://schemas.microsoft.com/office/word/2010/wordprocessingCanvas" xmlns:cx="http://schemas.microsoft.com/office/drawing/2014/chartex" xmlns:cx1="http://schemas.microsoft.com/office/drawing/2015/9/8/chartex" xmlns:mc="http://schemas.openxmlformats.org/markup-compatibility/2006" xmlns:o="urn:schemas-microsoft-com:office:office" xmlns:r="http://schemas.openxmlformats.org/officeDocument/2006/relationships" xmlns:m="http://schemas.openxmlformats.org/officeDocument/2006/math" xmlns:v="urn:schemas-microsoft-com:vml" xmlns:wp14="http://schemas.microsoft.com/office/word/2010/wordprocessingDrawing" xmlns:wp="http://schemas.openxmlformats.org/drawingml/2006/wordprocessingDrawing" xmlns:w10="urn:schemas-microsoft-com:office:word" xmlns:w="http://schemas.openxmlformats.org/wordprocessingml/2006/main" xmlns:w14="http://schemas.microsoft.com/office/word/2010/wordml" xmlns:w15="http://schemas.microsoft.com/office/word/2012/wordml" xmlns:w16se="http://schemas.microsoft.com/office/word/2015/wordml/symex" xmlns:wpg="http://schemas.microsoft.com/office/word/2010/wordprocessingGroup" xmlns:wpi="http://schemas.microsoft.com/office/word/2010/wordprocessingInk" xmlns:wne="http://schemas.microsoft.com/office/word/2006/wordml" xmlns:wps="http://schemas.microsoft.com/office/word/2010/wordprocessingShape" mc:Ignorable="w14 w15 w16se wp14">
+<w:hdr xmlns:wpc="http://schemas.microsoft.com/office/word/2010/wordprocessingCanvas" xmlns:cx="http://schemas.microsoft.com/office/drawing/2014/chartex" xmlns:cx1="http://schemas.microsoft.com/office/drawing/2015/9/8/chartex" xmlns:cx2="http://schemas.microsoft.com/office/drawing/2015/10/21/chartex" xmlns:cx3="http://schemas.microsoft.com/office/drawing/2016/5/9/chartex" xmlns:cx4="http://schemas.microsoft.com/office/drawing/2016/5/10/chartex" xmlns:cx5="http://schemas.microsoft.com/office/drawing/2016/5/11/chartex" xmlns:cx6="http://schemas.microsoft.com/office/drawing/2016/5/12/chartex" xmlns:cx7="http://schemas.microsoft.com/office/drawing/2016/5/13/chartex" xmlns:cx8="http://schemas.microsoft.com/office/drawing/2016/5/14/chartex" xmlns:mc="http://schemas.openxmlformats.org/markup-compatibility/2006" xmlns:aink="http://schemas.microsoft.com/office/drawing/2016/ink" xmlns:am3d="http://schemas.microsoft.com/office/drawing/2017/model3d" xmlns:o="urn:schemas-microsoft-com:office:office" xmlns:r="http://schemas.openxmlformats.org/officeDocument/2006/relationships" xmlns:m="http://schemas.openxmlformats.org/officeDocument/2006/math" xmlns:v="urn:schemas-microsoft-com:vml" xmlns:wp14="http://schemas.microsoft.com/office/word/2010/wordprocessingDrawing" xmlns:wp="http://schemas.openxmlformats.org/drawingml/2006/wordprocessingDrawing" xmlns:w10="urn:schemas-microsoft-com:office:word" xmlns:w="http://schemas.openxmlformats.org/wordprocessingml/2006/main" xmlns:w14="http://schemas.microsoft.com/office/word/2010/wordml" xmlns:w15="http://schemas.microsoft.com/office/word/2012/wordml" xmlns:w16cid="http://schemas.microsoft.com/office/word/2016/wordml/cid" xmlns:w16se="http://schemas.microsoft.com/office/word/2015/wordml/symex" xmlns:wpg="http://schemas.microsoft.com/office/word/2010/wordprocessingGroup" xmlns:wpi="http://schemas.microsoft.com/office/word/2010/wordprocessingInk" xmlns:wne="http://schemas.microsoft.com/office/word/2006/wordml" xmlns:wps="http://schemas.microsoft.com/office/word/2010/wordprocessingShape" mc:Ignorable="w14 w15 w16se w16cid wp14">
   <w:p>
     <w:pPr>
       <w:pStyle w:val="Header"/>
@@ -1147,6 +1278,7 @@
         <w:szCs w:val="16"/>
       </w:rPr>
     </w:pPr>
+    <w:proofErr w:type="spellStart"/>
     <w:r>
       <w:rPr>
         <w:rFonts w:ascii="Arial" w:hAnsi="Arial" w:cs="Arial"/>
@@ -1155,29 +1287,9 @@
         <w:sz w:val="16"/>
         <w:szCs w:val="16"/>
       </w:rPr>
-      <w:t>16th International Meeting on Fully 3D Image Reconstruction in Radiology and Nuclear Medicine</w:t>
+      <w:t>XXth</w:t>
     </w:r>
-    <w:r>
-      <w:rPr>
-        <w:rFonts w:ascii="Arial" w:hAnsi="Arial" w:cs="Arial"/>
-        <w:b/>
-        <w:color w:val="000000" w:themeColor="text1"/>
-        <w:sz w:val="14"/>
-        <w:szCs w:val="14"/>
-      </w:rPr>
-      <w:t xml:space="preserve">  </w:t>
-    </w:r>
-    <w:r>
-      <w:rPr>
-        <w:rFonts w:ascii="Arial" w:hAnsi="Arial" w:cs="Arial"/>
-        <w:b/>
-        <w:color w:val="000000" w:themeColor="text1"/>
-        <w:sz w:val="14"/>
-        <w:szCs w:val="14"/>
-      </w:rPr>
-      <w:tab/>
-      <w:t xml:space="preserve">                  </w:t>
-    </w:r>
+    <w:proofErr w:type="spellEnd"/>
     <w:r>
       <w:rPr>
         <w:rFonts w:ascii="Arial" w:hAnsi="Arial" w:cs="Arial"/>
@@ -1186,7 +1298,27 @@
         <w:sz w:val="16"/>
         <w:szCs w:val="16"/>
       </w:rPr>
-      <w:t>19 - 23 July 2021, Leuven, Belgium</w:t>
+      <w:t xml:space="preserve"> International Conference on the use of Computers in Radiation therapy</w:t>
+    </w:r>
+    <w:r>
+      <w:rPr>
+        <w:rFonts w:ascii="Arial" w:hAnsi="Arial" w:cs="Arial"/>
+        <w:b/>
+        <w:color w:val="000000" w:themeColor="text1"/>
+        <w:sz w:val="16"/>
+        <w:szCs w:val="16"/>
+      </w:rPr>
+      <w:t xml:space="preserve">                                                            </w:t>
+    </w:r>
+    <w:r>
+      <w:rPr>
+        <w:rFonts w:ascii="Arial" w:hAnsi="Arial" w:cs="Arial"/>
+        <w:b/>
+        <w:color w:val="000000" w:themeColor="text1"/>
+        <w:sz w:val="16"/>
+        <w:szCs w:val="16"/>
+      </w:rPr>
+      <w:t>8 - 11 July 2024, Lyon, France</w:t>
     </w:r>
   </w:p>
   <w:p>
@@ -1289,7 +1421,7 @@
 </file>
 
 <file path=word/numbering.xml><?xml version="1.0" encoding="utf-8"?>
-<w:numbering xmlns:wpc="http://schemas.microsoft.com/office/word/2010/wordprocessingCanvas" xmlns:cx="http://schemas.microsoft.com/office/drawing/2014/chartex" xmlns:cx1="http://schemas.microsoft.com/office/drawing/2015/9/8/chartex" xmlns:mc="http://schemas.openxmlformats.org/markup-compatibility/2006" xmlns:o="urn:schemas-microsoft-com:office:office" xmlns:r="http://schemas.openxmlformats.org/officeDocument/2006/relationships" xmlns:m="http://schemas.openxmlformats.org/officeDocument/2006/math" xmlns:v="urn:schemas-microsoft-com:vml" xmlns:wp14="http://schemas.microsoft.com/office/word/2010/wordprocessingDrawing" xmlns:wp="http://schemas.openxmlformats.org/drawingml/2006/wordprocessingDrawing" xmlns:w10="urn:schemas-microsoft-com:office:word" xmlns:w="http://schemas.openxmlformats.org/wordprocessingml/2006/main" xmlns:w14="http://schemas.microsoft.com/office/word/2010/wordml" xmlns:w15="http://schemas.microsoft.com/office/word/2012/wordml" xmlns:w16se="http://schemas.microsoft.com/office/word/2015/wordml/symex" xmlns:wpg="http://schemas.microsoft.com/office/word/2010/wordprocessingGroup" xmlns:wpi="http://schemas.microsoft.com/office/word/2010/wordprocessingInk" xmlns:wne="http://schemas.microsoft.com/office/word/2006/wordml" xmlns:wps="http://schemas.microsoft.com/office/word/2010/wordprocessingShape" mc:Ignorable="w14 w15 w16se wp14">
+<w:numbering xmlns:wpc="http://schemas.microsoft.com/office/word/2010/wordprocessingCanvas" xmlns:cx="http://schemas.microsoft.com/office/drawing/2014/chartex" xmlns:cx1="http://schemas.microsoft.com/office/drawing/2015/9/8/chartex" xmlns:cx2="http://schemas.microsoft.com/office/drawing/2015/10/21/chartex" xmlns:cx3="http://schemas.microsoft.com/office/drawing/2016/5/9/chartex" xmlns:cx4="http://schemas.microsoft.com/office/drawing/2016/5/10/chartex" xmlns:cx5="http://schemas.microsoft.com/office/drawing/2016/5/11/chartex" xmlns:cx6="http://schemas.microsoft.com/office/drawing/2016/5/12/chartex" xmlns:cx7="http://schemas.microsoft.com/office/drawing/2016/5/13/chartex" xmlns:cx8="http://schemas.microsoft.com/office/drawing/2016/5/14/chartex" xmlns:mc="http://schemas.openxmlformats.org/markup-compatibility/2006" xmlns:aink="http://schemas.microsoft.com/office/drawing/2016/ink" xmlns:am3d="http://schemas.microsoft.com/office/drawing/2017/model3d" xmlns:o="urn:schemas-microsoft-com:office:office" xmlns:r="http://schemas.openxmlformats.org/officeDocument/2006/relationships" xmlns:m="http://schemas.openxmlformats.org/officeDocument/2006/math" xmlns:v="urn:schemas-microsoft-com:vml" xmlns:wp14="http://schemas.microsoft.com/office/word/2010/wordprocessingDrawing" xmlns:wp="http://schemas.openxmlformats.org/drawingml/2006/wordprocessingDrawing" xmlns:w10="urn:schemas-microsoft-com:office:word" xmlns:w="http://schemas.openxmlformats.org/wordprocessingml/2006/main" xmlns:w14="http://schemas.microsoft.com/office/word/2010/wordml" xmlns:w15="http://schemas.microsoft.com/office/word/2012/wordml" xmlns:w16cid="http://schemas.microsoft.com/office/word/2016/wordml/cid" xmlns:w16se="http://schemas.microsoft.com/office/word/2015/wordml/symex" xmlns:wpg="http://schemas.microsoft.com/office/word/2010/wordprocessingGroup" xmlns:wpi="http://schemas.microsoft.com/office/word/2010/wordprocessingInk" xmlns:wne="http://schemas.microsoft.com/office/word/2006/wordml" xmlns:wps="http://schemas.microsoft.com/office/word/2010/wordprocessingShape" mc:Ignorable="w14 w15 w16se w16cid wp14">
   <w:abstractNum w:abstractNumId="0" w15:restartNumberingAfterBreak="0">
     <w:nsid w:val="310D0DE7"/>
     <w:multiLevelType w:val="hybridMultilevel"/>
@@ -1526,7 +1658,7 @@
 </file>
 
 <file path=word/styles.xml><?xml version="1.0" encoding="utf-8"?>
-<w:styles xmlns:mc="http://schemas.openxmlformats.org/markup-compatibility/2006" xmlns:r="http://schemas.openxmlformats.org/officeDocument/2006/relationships" xmlns:w="http://schemas.openxmlformats.org/wordprocessingml/2006/main" xmlns:w14="http://schemas.microsoft.com/office/word/2010/wordml" xmlns:w15="http://schemas.microsoft.com/office/word/2012/wordml" xmlns:w16se="http://schemas.microsoft.com/office/word/2015/wordml/symex" mc:Ignorable="w14 w15 w16se">
+<w:styles xmlns:mc="http://schemas.openxmlformats.org/markup-compatibility/2006" xmlns:r="http://schemas.openxmlformats.org/officeDocument/2006/relationships" xmlns:w="http://schemas.openxmlformats.org/wordprocessingml/2006/main" xmlns:w14="http://schemas.microsoft.com/office/word/2010/wordml" xmlns:w15="http://schemas.microsoft.com/office/word/2012/wordml" xmlns:w16cid="http://schemas.microsoft.com/office/word/2016/wordml/cid" xmlns:w16se="http://schemas.microsoft.com/office/word/2015/wordml/symex" mc:Ignorable="w14 w15 w16se w16cid">
   <w:docDefaults>
     <w:rPrDefault>
       <w:rPr>
@@ -1542,7 +1674,7 @@
       </w:pPr>
     </w:pPrDefault>
   </w:docDefaults>
-  <w:latentStyles w:defLockedState="0" w:defUIPriority="99" w:defSemiHidden="0" w:defUnhideWhenUsed="0" w:defQFormat="0" w:count="371">
+  <w:latentStyles w:defLockedState="0" w:defUIPriority="99" w:defSemiHidden="0" w:defUnhideWhenUsed="0" w:defQFormat="0" w:count="375">
     <w:lsdException w:name="Normal" w:uiPriority="0" w:qFormat="1"/>
     <w:lsdException w:name="heading 1" w:uiPriority="9" w:qFormat="1"/>
     <w:lsdException w:name="heading 2" w:semiHidden="1" w:uiPriority="9" w:unhideWhenUsed="1" w:qFormat="1"/>
@@ -1648,7 +1780,6 @@
     <w:lsdException w:name="HTML Sample" w:semiHidden="1" w:unhideWhenUsed="1"/>
     <w:lsdException w:name="HTML Typewriter" w:semiHidden="1" w:unhideWhenUsed="1"/>
     <w:lsdException w:name="HTML Variable" w:semiHidden="1" w:unhideWhenUsed="1"/>
-    <w:lsdException w:name="Normal Table" w:semiHidden="1" w:unhideWhenUsed="1"/>
     <w:lsdException w:name="annotation subject" w:semiHidden="1" w:unhideWhenUsed="1"/>
     <w:lsdException w:name="No List" w:semiHidden="1" w:unhideWhenUsed="1"/>
     <w:lsdException w:name="Outline List 1" w:semiHidden="1" w:unhideWhenUsed="1"/>
@@ -1692,10 +1823,8 @@
     <w:lsdException w:name="Table Elegant" w:semiHidden="1" w:unhideWhenUsed="1"/>
     <w:lsdException w:name="Table Professional" w:semiHidden="1" w:unhideWhenUsed="1"/>
     <w:lsdException w:name="Table Subtle 1" w:semiHidden="1" w:unhideWhenUsed="1"/>
-    <w:lsdException w:name="Table Subtle 2" w:semiHidden="1" w:unhideWhenUsed="1"/>
     <w:lsdException w:name="Table Web 1" w:semiHidden="1" w:unhideWhenUsed="1"/>
     <w:lsdException w:name="Table Web 2" w:semiHidden="1" w:unhideWhenUsed="1"/>
-    <w:lsdException w:name="Table Web 3" w:semiHidden="1" w:unhideWhenUsed="1"/>
     <w:lsdException w:name="Balloon Text" w:semiHidden="1" w:unhideWhenUsed="1"/>
     <w:lsdException w:name="Table Grid" w:uiPriority="39"/>
     <w:lsdException w:name="Table Theme" w:semiHidden="1" w:unhideWhenUsed="1"/>
@@ -1914,6 +2043,10 @@
     <w:lsdException w:name="List Table 5 Dark Accent 6" w:uiPriority="50"/>
     <w:lsdException w:name="List Table 6 Colorful Accent 6" w:uiPriority="51"/>
     <w:lsdException w:name="List Table 7 Colorful Accent 6" w:uiPriority="52"/>
+    <w:lsdException w:name="Mention" w:semiHidden="1" w:unhideWhenUsed="1"/>
+    <w:lsdException w:name="Smart Hyperlink" w:semiHidden="1" w:unhideWhenUsed="1"/>
+    <w:lsdException w:name="Hashtag" w:semiHidden="1" w:unhideWhenUsed="1"/>
+    <w:lsdException w:name="Unresolved Mention" w:semiHidden="1" w:unhideWhenUsed="1"/>
   </w:latentStyles>
   <w:style w:type="paragraph" w:default="1" w:styleId="Normal">
     <w:name w:val="Normal"/>

</xml_diff>